<commit_message>
:package: proposal final version
</commit_message>
<xml_diff>
--- a/project outline.docx
+++ b/project outline.docx
@@ -13,7 +13,7 @@
         <w:rPr>
           <w:rtl w:val="0"/>
         </w:rPr>
-        <w:t xml:space="preserve">StudyGeeks Application </w:t>
+        <w:t xml:space="preserve">StudyGeeks Application</w:t>
       </w:r>
     </w:p>
     <w:p>
@@ -71,7 +71,7 @@
         <w:rPr>
           <w:rtl w:val="0"/>
         </w:rPr>
-        <w:t xml:space="preserve">The goal of this application is to allow users to find tutors in their area and price range.</w:t>
+        <w:t xml:space="preserve">The idea of this application is to allow students to find tutors based on availability, price range, etc.</w:t>
       </w:r>
     </w:p>
     <w:p>
@@ -82,7 +82,7 @@
         <w:rPr>
           <w:rtl w:val="0"/>
         </w:rPr>
-        <w:t xml:space="preserve">The primary value of this application is granting tutors a wider audience.</w:t>
+        <w:t xml:space="preserve">The primary value of this application is the improved connection between tutors and students.</w:t>
       </w:r>
     </w:p>
     <w:p>
@@ -93,7 +93,7 @@
         <w:rPr>
           <w:rtl w:val="0"/>
         </w:rPr>
-        <w:t xml:space="preserve">This expanded audience and increased work will allow. </w:t>
+        <w:t xml:space="preserve">The goal is for this improved business to justify profitable service fees.</w:t>
       </w:r>
     </w:p>
     <w:p>

</xml_diff>